<commit_message>
docker compose werkt voor alle containers
</commit_message>
<xml_diff>
--- a/Documentatie/analyse document.docx
+++ b/Documentatie/analyse document.docx
@@ -122,12 +122,475 @@
               <w:rPr>
                 <w:lang w:val="en-US"/>
               </w:rPr>
+              <w:t>FR2</w:t>
+            </w:r>
+          </w:p>
+        </w:tc>
+        <w:tc>
+          <w:tcPr>
+            <w:tcW w:w="5871" w:type="dxa"/>
+          </w:tcPr>
+          <w:p>
+            <w:pPr>
+              <w:rPr>
+                <w:lang w:val="nl-BE"/>
+              </w:rPr>
+            </w:pPr>
+            <w:r>
+              <w:rPr>
+                <w:lang w:val="nl-BE"/>
+              </w:rPr>
+              <w:t xml:space="preserve">Gebruiker </w:t>
+            </w:r>
+            <w:r>
+              <w:rPr>
+                <w:lang w:val="nl-BE"/>
+              </w:rPr>
+              <w:t>kan</w:t>
+            </w:r>
+            <w:r>
+              <w:rPr>
+                <w:lang w:val="nl-BE"/>
+              </w:rPr>
+              <w:t xml:space="preserve"> </w:t>
+            </w:r>
+            <w:r>
+              <w:rPr>
+                <w:lang w:val="nl-BE"/>
+              </w:rPr>
+              <w:t>zijn eigen</w:t>
+            </w:r>
+            <w:r>
+              <w:rPr>
+                <w:lang w:val="nl-BE"/>
+              </w:rPr>
+              <w:t xml:space="preserve"> tweet verwijderen </w:t>
+            </w:r>
+          </w:p>
+        </w:tc>
+      </w:tr>
+      <w:tr>
+        <w:tc>
+          <w:tcPr>
+            <w:tcW w:w="3145" w:type="dxa"/>
+          </w:tcPr>
+          <w:p>
+            <w:r>
+              <w:rPr>
+                <w:lang w:val="en-US"/>
+              </w:rPr>
+              <w:t>FR3</w:t>
+            </w:r>
+          </w:p>
+        </w:tc>
+        <w:tc>
+          <w:tcPr>
+            <w:tcW w:w="5871" w:type="dxa"/>
+          </w:tcPr>
+          <w:p>
+            <w:pPr>
+              <w:rPr>
+                <w:lang w:val="nl-BE"/>
+              </w:rPr>
+            </w:pPr>
+            <w:r>
+              <w:rPr>
+                <w:lang w:val="nl-BE"/>
+              </w:rPr>
+              <w:t>Gebruiker kan een twee</w:t>
+            </w:r>
+            <w:r>
+              <w:rPr>
+                <w:lang w:val="nl-BE"/>
+              </w:rPr>
+              <w:t>t</w:t>
+            </w:r>
+            <w:r>
+              <w:rPr>
+                <w:lang w:val="nl-BE"/>
+              </w:rPr>
+              <w:t xml:space="preserve"> l</w:t>
+            </w:r>
+            <w:r>
+              <w:rPr>
+                <w:lang w:val="nl-BE"/>
+              </w:rPr>
+              <w:t>iken</w:t>
+            </w:r>
+          </w:p>
+        </w:tc>
+      </w:tr>
+      <w:tr>
+        <w:tc>
+          <w:tcPr>
+            <w:tcW w:w="3145" w:type="dxa"/>
+          </w:tcPr>
+          <w:p>
+            <w:pPr>
+              <w:rPr>
+                <w:lang w:val="en-US"/>
+              </w:rPr>
+            </w:pPr>
+            <w:r>
+              <w:rPr>
+                <w:lang w:val="en-US"/>
+              </w:rPr>
+              <w:t>FR4</w:t>
+            </w:r>
+          </w:p>
+        </w:tc>
+        <w:tc>
+          <w:tcPr>
+            <w:tcW w:w="5871" w:type="dxa"/>
+          </w:tcPr>
+          <w:p>
+            <w:pPr>
+              <w:rPr>
+                <w:lang w:val="nl-BE"/>
+              </w:rPr>
+            </w:pPr>
+            <w:r>
+              <w:rPr>
+                <w:lang w:val="nl-BE"/>
+              </w:rPr>
+              <w:t>Gebruiker kan een tweet unliken</w:t>
+            </w:r>
+          </w:p>
+        </w:tc>
+      </w:tr>
+      <w:tr>
+        <w:tc>
+          <w:tcPr>
+            <w:tcW w:w="3145" w:type="dxa"/>
+          </w:tcPr>
+          <w:p>
+            <w:r>
+              <w:rPr>
+                <w:lang w:val="en-US"/>
+              </w:rPr>
               <w:t>FR</w:t>
             </w:r>
             <w:r>
               <w:rPr>
                 <w:lang w:val="en-US"/>
               </w:rPr>
+              <w:t>5</w:t>
+            </w:r>
+          </w:p>
+        </w:tc>
+        <w:tc>
+          <w:tcPr>
+            <w:tcW w:w="5871" w:type="dxa"/>
+          </w:tcPr>
+          <w:p>
+            <w:pPr>
+              <w:rPr>
+                <w:lang w:val="nl-BE"/>
+              </w:rPr>
+            </w:pPr>
+            <w:r>
+              <w:rPr>
+                <w:lang w:val="nl-BE"/>
+              </w:rPr>
+              <w:t>Gebruiker kan reageren op e</w:t>
+            </w:r>
+            <w:r>
+              <w:rPr>
+                <w:lang w:val="nl-BE"/>
+              </w:rPr>
+              <w:t>en tweet</w:t>
+            </w:r>
+          </w:p>
+        </w:tc>
+      </w:tr>
+      <w:tr>
+        <w:tc>
+          <w:tcPr>
+            <w:tcW w:w="3145" w:type="dxa"/>
+          </w:tcPr>
+          <w:p>
+            <w:r>
+              <w:rPr>
+                <w:lang w:val="en-US"/>
+              </w:rPr>
+              <w:t>FR</w:t>
+            </w:r>
+            <w:r>
+              <w:rPr>
+                <w:lang w:val="en-US"/>
+              </w:rPr>
+              <w:t>6</w:t>
+            </w:r>
+          </w:p>
+        </w:tc>
+        <w:tc>
+          <w:tcPr>
+            <w:tcW w:w="5871" w:type="dxa"/>
+          </w:tcPr>
+          <w:p>
+            <w:pPr>
+              <w:rPr>
+                <w:lang w:val="nl-BE"/>
+              </w:rPr>
+            </w:pPr>
+            <w:r>
+              <w:rPr>
+                <w:lang w:val="nl-BE"/>
+              </w:rPr>
+              <w:t>Gebruiker kan zoeken naar e</w:t>
+            </w:r>
+            <w:r>
+              <w:rPr>
+                <w:lang w:val="nl-BE"/>
+              </w:rPr>
+              <w:t>en tweet</w:t>
+            </w:r>
+          </w:p>
+        </w:tc>
+      </w:tr>
+      <w:tr>
+        <w:tc>
+          <w:tcPr>
+            <w:tcW w:w="3145" w:type="dxa"/>
+          </w:tcPr>
+          <w:p>
+            <w:r>
+              <w:rPr>
+                <w:lang w:val="en-US"/>
+              </w:rPr>
+              <w:t>FR</w:t>
+            </w:r>
+            <w:r>
+              <w:rPr>
+                <w:lang w:val="en-US"/>
+              </w:rPr>
+              <w:t>7</w:t>
+            </w:r>
+          </w:p>
+        </w:tc>
+        <w:tc>
+          <w:tcPr>
+            <w:tcW w:w="5871" w:type="dxa"/>
+          </w:tcPr>
+          <w:p>
+            <w:pPr>
+              <w:rPr>
+                <w:lang w:val="nl-BE"/>
+              </w:rPr>
+            </w:pPr>
+            <w:r>
+              <w:rPr>
+                <w:lang w:val="nl-BE"/>
+              </w:rPr>
+              <w:t>Gebruiker kan tweets inzien v</w:t>
+            </w:r>
+            <w:r>
+              <w:rPr>
+                <w:lang w:val="nl-BE"/>
+              </w:rPr>
+              <w:t>an personen die hij volgt</w:t>
+            </w:r>
+          </w:p>
+        </w:tc>
+      </w:tr>
+      <w:tr>
+        <w:tc>
+          <w:tcPr>
+            <w:tcW w:w="3145" w:type="dxa"/>
+          </w:tcPr>
+          <w:p>
+            <w:r>
+              <w:rPr>
+                <w:lang w:val="en-US"/>
+              </w:rPr>
+              <w:t>FR</w:t>
+            </w:r>
+            <w:r>
+              <w:rPr>
+                <w:lang w:val="en-US"/>
+              </w:rPr>
+              <w:t>8</w:t>
+            </w:r>
+          </w:p>
+        </w:tc>
+        <w:tc>
+          <w:tcPr>
+            <w:tcW w:w="5871" w:type="dxa"/>
+          </w:tcPr>
+          <w:p>
+            <w:pPr>
+              <w:rPr>
+                <w:lang w:val="nl-BE"/>
+              </w:rPr>
+            </w:pPr>
+            <w:r>
+              <w:rPr>
+                <w:lang w:val="nl-BE"/>
+              </w:rPr>
+              <w:t>Gebruiker kan een andere g</w:t>
+            </w:r>
+            <w:r>
+              <w:rPr>
+                <w:lang w:val="nl-BE"/>
+              </w:rPr>
+              <w:t>ebruiker volgen</w:t>
+            </w:r>
+          </w:p>
+        </w:tc>
+      </w:tr>
+      <w:tr>
+        <w:tc>
+          <w:tcPr>
+            <w:tcW w:w="3145" w:type="dxa"/>
+          </w:tcPr>
+          <w:p>
+            <w:pPr>
+              <w:rPr>
+                <w:lang w:val="en-US"/>
+              </w:rPr>
+            </w:pPr>
+            <w:r>
+              <w:rPr>
+                <w:lang w:val="en-US"/>
+              </w:rPr>
+              <w:t>FR</w:t>
+            </w:r>
+            <w:r>
+              <w:rPr>
+                <w:lang w:val="en-US"/>
+              </w:rPr>
+              <w:t>9</w:t>
+            </w:r>
+          </w:p>
+        </w:tc>
+        <w:tc>
+          <w:tcPr>
+            <w:tcW w:w="5871" w:type="dxa"/>
+          </w:tcPr>
+          <w:p>
+            <w:pPr>
+              <w:rPr>
+                <w:lang w:val="nl-BE"/>
+              </w:rPr>
+            </w:pPr>
+            <w:r>
+              <w:rPr>
+                <w:lang w:val="nl-BE"/>
+              </w:rPr>
+              <w:t>Gebruiker kan een andere gebruiker ontvolgen</w:t>
+            </w:r>
+          </w:p>
+        </w:tc>
+      </w:tr>
+      <w:tr>
+        <w:tc>
+          <w:tcPr>
+            <w:tcW w:w="3145" w:type="dxa"/>
+          </w:tcPr>
+          <w:p>
+            <w:pPr>
+              <w:rPr>
+                <w:lang w:val="en-US"/>
+              </w:rPr>
+            </w:pPr>
+            <w:r>
+              <w:rPr>
+                <w:lang w:val="en-US"/>
+              </w:rPr>
+              <w:t>FR</w:t>
+            </w:r>
+            <w:r>
+              <w:rPr>
+                <w:lang w:val="en-US"/>
+              </w:rPr>
+              <w:t>10</w:t>
+            </w:r>
+          </w:p>
+        </w:tc>
+        <w:tc>
+          <w:tcPr>
+            <w:tcW w:w="5871" w:type="dxa"/>
+          </w:tcPr>
+          <w:p>
+            <w:pPr>
+              <w:rPr>
+                <w:lang w:val="nl-BE"/>
+              </w:rPr>
+            </w:pPr>
+            <w:r>
+              <w:rPr>
+                <w:lang w:val="nl-BE"/>
+              </w:rPr>
+              <w:t>Gebruiker ziet een overzicht van al zijn tags</w:t>
+            </w:r>
+          </w:p>
+        </w:tc>
+      </w:tr>
+      <w:tr>
+        <w:tc>
+          <w:tcPr>
+            <w:tcW w:w="3145" w:type="dxa"/>
+          </w:tcPr>
+          <w:p>
+            <w:pPr>
+              <w:rPr>
+                <w:lang w:val="en-US"/>
+              </w:rPr>
+            </w:pPr>
+            <w:r>
+              <w:rPr>
+                <w:lang w:val="en-US"/>
+              </w:rPr>
+              <w:t>FR1</w:t>
+            </w:r>
+            <w:r>
+              <w:rPr>
+                <w:lang w:val="en-US"/>
+              </w:rPr>
+              <w:t>1</w:t>
+            </w:r>
+          </w:p>
+        </w:tc>
+        <w:tc>
+          <w:tcPr>
+            <w:tcW w:w="5871" w:type="dxa"/>
+          </w:tcPr>
+          <w:p>
+            <w:pPr>
+              <w:rPr>
+                <w:lang w:val="nl-BE"/>
+              </w:rPr>
+            </w:pPr>
+            <w:r>
+              <w:rPr>
+                <w:lang w:val="nl-BE"/>
+              </w:rPr>
+              <w:t>Gebruiker kan inloggen</w:t>
+            </w:r>
+          </w:p>
+        </w:tc>
+      </w:tr>
+      <w:tr>
+        <w:tc>
+          <w:tcPr>
+            <w:tcW w:w="3145" w:type="dxa"/>
+          </w:tcPr>
+          <w:p>
+            <w:pPr>
+              <w:rPr>
+                <w:lang w:val="en-US"/>
+              </w:rPr>
+            </w:pPr>
+            <w:r>
+              <w:rPr>
+                <w:lang w:val="en-US"/>
+              </w:rPr>
+              <w:t>FR1</w:t>
+            </w:r>
+            <w:r>
+              <w:rPr>
+                <w:lang w:val="en-US"/>
+              </w:rPr>
               <w:t>2</w:t>
             </w:r>
           </w:p>
@@ -146,19 +609,7 @@
               <w:rPr>
                 <w:lang w:val="nl-BE"/>
               </w:rPr>
-              <w:t xml:space="preserve">Gebruiker </w:t>
-            </w:r>
-            <w:r>
-              <w:rPr>
-                <w:lang w:val="nl-BE"/>
-              </w:rPr>
-              <w:t>kan</w:t>
-            </w:r>
-            <w:r>
-              <w:rPr>
-                <w:lang w:val="nl-BE"/>
-              </w:rPr>
-              <w:t xml:space="preserve"> een tweet kunnen verwijderen </w:t>
+              <w:t>Gebruiker kan uitloggen</w:t>
             </w:r>
           </w:p>
         </w:tc>
@@ -169,11 +620,16 @@
             <w:tcW w:w="3145" w:type="dxa"/>
           </w:tcPr>
           <w:p>
-            <w:r>
-              <w:rPr>
-                <w:lang w:val="en-US"/>
-              </w:rPr>
-              <w:t>FR</w:t>
+            <w:pPr>
+              <w:rPr>
+                <w:lang w:val="en-US"/>
+              </w:rPr>
+            </w:pPr>
+            <w:r>
+              <w:rPr>
+                <w:lang w:val="en-US"/>
+              </w:rPr>
+              <w:t>FR1</w:t>
             </w:r>
             <w:r>
               <w:rPr>
@@ -197,25 +653,7 @@
               <w:rPr>
                 <w:lang w:val="nl-BE"/>
               </w:rPr>
-              <w:t>Gebruiker kan een twee</w:t>
-            </w:r>
-            <w:r>
-              <w:rPr>
-                <w:lang w:val="nl-BE"/>
-              </w:rPr>
-              <w:t>t</w:t>
-            </w:r>
-            <w:r>
-              <w:rPr>
-                <w:lang w:val="nl-BE"/>
-              </w:rPr>
-              <w:t xml:space="preserve"> l</w:t>
-            </w:r>
-            <w:r>
-              <w:rPr>
-                <w:lang w:val="nl-BE"/>
-              </w:rPr>
-              <w:t>iken</w:t>
+              <w:t>Gebruiker kan zijn profiel aanpassen</w:t>
             </w:r>
           </w:p>
         </w:tc>
@@ -226,11 +664,16 @@
             <w:tcW w:w="3145" w:type="dxa"/>
           </w:tcPr>
           <w:p>
-            <w:r>
-              <w:rPr>
-                <w:lang w:val="en-US"/>
-              </w:rPr>
-              <w:t>FR</w:t>
+            <w:pPr>
+              <w:rPr>
+                <w:lang w:val="en-US"/>
+              </w:rPr>
+            </w:pPr>
+            <w:r>
+              <w:rPr>
+                <w:lang w:val="en-US"/>
+              </w:rPr>
+              <w:t>FR1</w:t>
             </w:r>
             <w:r>
               <w:rPr>
@@ -254,13 +697,7 @@
               <w:rPr>
                 <w:lang w:val="nl-BE"/>
               </w:rPr>
-              <w:t>Gebruiker kan reageren op e</w:t>
-            </w:r>
-            <w:r>
-              <w:rPr>
-                <w:lang w:val="nl-BE"/>
-              </w:rPr>
-              <w:t>en tweet</w:t>
+              <w:t>Gebruiker kan zijn profiel inzien</w:t>
             </w:r>
           </w:p>
         </w:tc>
@@ -271,11 +708,16 @@
             <w:tcW w:w="3145" w:type="dxa"/>
           </w:tcPr>
           <w:p>
-            <w:r>
-              <w:rPr>
-                <w:lang w:val="en-US"/>
-              </w:rPr>
-              <w:t>FR</w:t>
+            <w:pPr>
+              <w:rPr>
+                <w:lang w:val="en-US"/>
+              </w:rPr>
+            </w:pPr>
+            <w:r>
+              <w:rPr>
+                <w:lang w:val="en-US"/>
+              </w:rPr>
+              <w:t>FR1</w:t>
             </w:r>
             <w:r>
               <w:rPr>
@@ -299,13 +741,7 @@
               <w:rPr>
                 <w:lang w:val="nl-BE"/>
               </w:rPr>
-              <w:t>Gebruiker kan zoeken naar e</w:t>
-            </w:r>
-            <w:r>
-              <w:rPr>
-                <w:lang w:val="nl-BE"/>
-              </w:rPr>
-              <w:t>en tweet</w:t>
+              <w:t>Gebruiker kan een nieuw account aanmaken</w:t>
             </w:r>
           </w:p>
         </w:tc>
@@ -316,11 +752,16 @@
             <w:tcW w:w="3145" w:type="dxa"/>
           </w:tcPr>
           <w:p>
-            <w:r>
-              <w:rPr>
-                <w:lang w:val="en-US"/>
-              </w:rPr>
-              <w:t>FR</w:t>
+            <w:pPr>
+              <w:rPr>
+                <w:lang w:val="en-US"/>
+              </w:rPr>
+            </w:pPr>
+            <w:r>
+              <w:rPr>
+                <w:lang w:val="en-US"/>
+              </w:rPr>
+              <w:t>FR1</w:t>
             </w:r>
             <w:r>
               <w:rPr>
@@ -344,13 +785,13 @@
               <w:rPr>
                 <w:lang w:val="nl-BE"/>
               </w:rPr>
-              <w:t>Gebruiker kan tweets inzien v</w:t>
-            </w:r>
-            <w:r>
-              <w:rPr>
-                <w:lang w:val="nl-BE"/>
-              </w:rPr>
-              <w:t>an personen die hij volgt</w:t>
+              <w:t xml:space="preserve">Gebruiker kan een persoonlijke chat sturen naar </w:t>
+            </w:r>
+            <w:r>
+              <w:rPr>
+                <w:lang w:val="nl-BE"/>
+              </w:rPr>
+              <w:t>een gebruiker</w:t>
             </w:r>
           </w:p>
         </w:tc>
@@ -361,11 +802,16 @@
             <w:tcW w:w="3145" w:type="dxa"/>
           </w:tcPr>
           <w:p>
-            <w:r>
-              <w:rPr>
-                <w:lang w:val="en-US"/>
-              </w:rPr>
-              <w:t>FR</w:t>
+            <w:pPr>
+              <w:rPr>
+                <w:lang w:val="nl-BE"/>
+              </w:rPr>
+            </w:pPr>
+            <w:r>
+              <w:rPr>
+                <w:lang w:val="en-US"/>
+              </w:rPr>
+              <w:t>FR1</w:t>
             </w:r>
             <w:r>
               <w:rPr>
@@ -389,13 +835,7 @@
               <w:rPr>
                 <w:lang w:val="nl-BE"/>
               </w:rPr>
-              <w:t>Gebruiker kan een andere g</w:t>
-            </w:r>
-            <w:r>
-              <w:rPr>
-                <w:lang w:val="nl-BE"/>
-              </w:rPr>
-              <w:t>ebruiker volgen</w:t>
+              <w:t>Gebruiker kan zijn volgers inzien</w:t>
             </w:r>
           </w:p>
         </w:tc>
@@ -408,14 +848,20 @@
           <w:p>
             <w:pPr>
               <w:rPr>
-                <w:lang w:val="en-US"/>
-              </w:rPr>
-            </w:pPr>
-            <w:r>
-              <w:rPr>
-                <w:lang w:val="en-US"/>
-              </w:rPr>
-              <w:t>FR8</w:t>
+                <w:lang w:val="nl-BE"/>
+              </w:rPr>
+            </w:pPr>
+            <w:r>
+              <w:rPr>
+                <w:lang w:val="en-US"/>
+              </w:rPr>
+              <w:t>FR1</w:t>
+            </w:r>
+            <w:r>
+              <w:rPr>
+                <w:lang w:val="en-US"/>
+              </w:rPr>
+              <w:t>8</w:t>
             </w:r>
           </w:p>
         </w:tc>
@@ -433,16 +879,8 @@
               <w:rPr>
                 <w:lang w:val="nl-BE"/>
               </w:rPr>
-              <w:t xml:space="preserve">Gebruiker kan een andere gebruiker </w:t>
-            </w:r>
-            <w:proofErr w:type="spellStart"/>
-            <w:r>
-              <w:rPr>
-                <w:lang w:val="nl-BE"/>
-              </w:rPr>
-              <w:t>ontvolgen</w:t>
-            </w:r>
-            <w:proofErr w:type="spellEnd"/>
+              <w:t>Gebruiker kan zijn volgend inzien</w:t>
+            </w:r>
           </w:p>
         </w:tc>
       </w:tr>
@@ -461,13 +899,7 @@
               <w:rPr>
                 <w:lang w:val="en-US"/>
               </w:rPr>
-              <w:t>FR</w:t>
-            </w:r>
-            <w:r>
-              <w:rPr>
-                <w:lang w:val="en-US"/>
-              </w:rPr>
-              <w:t>9</w:t>
+              <w:t>FR19</w:t>
             </w:r>
           </w:p>
         </w:tc>
@@ -485,328 +917,782 @@
               <w:rPr>
                 <w:lang w:val="nl-BE"/>
               </w:rPr>
-              <w:t>Gebruiker ziet een overzicht van al zijn tags</w:t>
-            </w:r>
-          </w:p>
-        </w:tc>
-      </w:tr>
-      <w:tr>
-        <w:tc>
-          <w:tcPr>
-            <w:tcW w:w="3145" w:type="dxa"/>
-          </w:tcPr>
-          <w:p>
-            <w:pPr>
-              <w:rPr>
-                <w:lang w:val="en-US"/>
-              </w:rPr>
-            </w:pPr>
-            <w:r>
-              <w:rPr>
-                <w:lang w:val="en-US"/>
-              </w:rPr>
-              <w:t>FR</w:t>
-            </w:r>
-            <w:r>
-              <w:rPr>
-                <w:lang w:val="en-US"/>
-              </w:rPr>
-              <w:t>10</w:t>
-            </w:r>
-          </w:p>
-        </w:tc>
-        <w:tc>
-          <w:tcPr>
-            <w:tcW w:w="5871" w:type="dxa"/>
-          </w:tcPr>
-          <w:p>
-            <w:pPr>
-              <w:rPr>
-                <w:lang w:val="nl-BE"/>
-              </w:rPr>
-            </w:pPr>
-            <w:r>
-              <w:rPr>
-                <w:lang w:val="nl-BE"/>
-              </w:rPr>
-              <w:t>Gebruiker kan inloggen</w:t>
-            </w:r>
-          </w:p>
-        </w:tc>
-      </w:tr>
-      <w:tr>
-        <w:tc>
-          <w:tcPr>
-            <w:tcW w:w="3145" w:type="dxa"/>
-          </w:tcPr>
-          <w:p>
-            <w:pPr>
-              <w:rPr>
-                <w:lang w:val="en-US"/>
-              </w:rPr>
-            </w:pPr>
-            <w:r>
-              <w:rPr>
-                <w:lang w:val="en-US"/>
-              </w:rPr>
-              <w:t>FR</w:t>
-            </w:r>
-            <w:r>
-              <w:rPr>
-                <w:lang w:val="en-US"/>
-              </w:rPr>
-              <w:t>11</w:t>
-            </w:r>
-          </w:p>
-        </w:tc>
-        <w:tc>
-          <w:tcPr>
-            <w:tcW w:w="5871" w:type="dxa"/>
-          </w:tcPr>
-          <w:p>
-            <w:pPr>
-              <w:rPr>
-                <w:lang w:val="nl-BE"/>
-              </w:rPr>
-            </w:pPr>
-            <w:r>
-              <w:rPr>
-                <w:lang w:val="nl-BE"/>
-              </w:rPr>
-              <w:t>Gebruiker kan uitloggen</w:t>
-            </w:r>
-          </w:p>
-        </w:tc>
-      </w:tr>
-      <w:tr>
-        <w:tc>
-          <w:tcPr>
-            <w:tcW w:w="3145" w:type="dxa"/>
-          </w:tcPr>
-          <w:p>
-            <w:pPr>
-              <w:rPr>
-                <w:lang w:val="en-US"/>
-              </w:rPr>
-            </w:pPr>
-            <w:r>
-              <w:rPr>
-                <w:lang w:val="en-US"/>
-              </w:rPr>
-              <w:t>FR</w:t>
-            </w:r>
-            <w:r>
-              <w:rPr>
-                <w:lang w:val="en-US"/>
-              </w:rPr>
-              <w:t>12</w:t>
-            </w:r>
-          </w:p>
-        </w:tc>
-        <w:tc>
-          <w:tcPr>
-            <w:tcW w:w="5871" w:type="dxa"/>
-          </w:tcPr>
-          <w:p>
-            <w:pPr>
-              <w:rPr>
-                <w:lang w:val="nl-BE"/>
-              </w:rPr>
-            </w:pPr>
-            <w:r>
-              <w:rPr>
-                <w:lang w:val="nl-BE"/>
-              </w:rPr>
-              <w:t>Gebruiker kan zijn profiel aanpassen</w:t>
-            </w:r>
-          </w:p>
-        </w:tc>
-      </w:tr>
-      <w:tr>
-        <w:tc>
-          <w:tcPr>
-            <w:tcW w:w="3145" w:type="dxa"/>
-          </w:tcPr>
-          <w:p>
-            <w:pPr>
-              <w:rPr>
-                <w:lang w:val="en-US"/>
-              </w:rPr>
-            </w:pPr>
-            <w:r>
-              <w:rPr>
-                <w:lang w:val="en-US"/>
-              </w:rPr>
-              <w:t>FR</w:t>
-            </w:r>
-            <w:r>
-              <w:rPr>
-                <w:lang w:val="en-US"/>
-              </w:rPr>
-              <w:t>13</w:t>
-            </w:r>
-          </w:p>
-        </w:tc>
-        <w:tc>
-          <w:tcPr>
-            <w:tcW w:w="5871" w:type="dxa"/>
-          </w:tcPr>
-          <w:p>
-            <w:pPr>
-              <w:rPr>
-                <w:lang w:val="nl-BE"/>
-              </w:rPr>
-            </w:pPr>
-            <w:r>
-              <w:rPr>
-                <w:lang w:val="nl-BE"/>
-              </w:rPr>
-              <w:t>Gebruiker kan zijn profiel inzien</w:t>
-            </w:r>
-          </w:p>
-        </w:tc>
-      </w:tr>
-      <w:tr>
-        <w:tc>
-          <w:tcPr>
-            <w:tcW w:w="3145" w:type="dxa"/>
-          </w:tcPr>
-          <w:p>
-            <w:pPr>
-              <w:rPr>
-                <w:lang w:val="en-US"/>
-              </w:rPr>
-            </w:pPr>
-            <w:r>
-              <w:rPr>
-                <w:lang w:val="en-US"/>
-              </w:rPr>
-              <w:t>FR</w:t>
-            </w:r>
-            <w:r>
-              <w:rPr>
-                <w:lang w:val="en-US"/>
-              </w:rPr>
-              <w:t>14</w:t>
-            </w:r>
-          </w:p>
-        </w:tc>
-        <w:tc>
-          <w:tcPr>
-            <w:tcW w:w="5871" w:type="dxa"/>
-          </w:tcPr>
-          <w:p>
-            <w:pPr>
-              <w:rPr>
-                <w:lang w:val="nl-BE"/>
-              </w:rPr>
-            </w:pPr>
-            <w:r>
-              <w:rPr>
-                <w:lang w:val="nl-BE"/>
-              </w:rPr>
-              <w:t>Gebruiker kan een nieuw account aanmaken</w:t>
-            </w:r>
-          </w:p>
-        </w:tc>
-      </w:tr>
-      <w:tr>
-        <w:tc>
-          <w:tcPr>
-            <w:tcW w:w="3145" w:type="dxa"/>
-          </w:tcPr>
-          <w:p>
-            <w:pPr>
-              <w:rPr>
-                <w:lang w:val="en-US"/>
-              </w:rPr>
-            </w:pPr>
-            <w:r>
-              <w:rPr>
-                <w:lang w:val="en-US"/>
-              </w:rPr>
-              <w:t>FR15</w:t>
-            </w:r>
-          </w:p>
-        </w:tc>
-        <w:tc>
-          <w:tcPr>
-            <w:tcW w:w="5871" w:type="dxa"/>
-          </w:tcPr>
-          <w:p>
-            <w:pPr>
-              <w:rPr>
-                <w:lang w:val="nl-BE"/>
-              </w:rPr>
-            </w:pPr>
-            <w:r>
-              <w:rPr>
-                <w:lang w:val="nl-BE"/>
-              </w:rPr>
-              <w:t xml:space="preserve">Gebruiker kan een persoonlijke chat sturen naar </w:t>
-            </w:r>
-            <w:r>
-              <w:rPr>
-                <w:lang w:val="nl-BE"/>
-              </w:rPr>
-              <w:t>een gebruiker</w:t>
-            </w:r>
-          </w:p>
-        </w:tc>
-      </w:tr>
-      <w:tr>
-        <w:tc>
-          <w:tcPr>
-            <w:tcW w:w="3145" w:type="dxa"/>
-          </w:tcPr>
-          <w:p>
-            <w:pPr>
-              <w:rPr>
-                <w:lang w:val="nl-BE"/>
-              </w:rPr>
-            </w:pPr>
-          </w:p>
-        </w:tc>
-        <w:tc>
-          <w:tcPr>
-            <w:tcW w:w="5871" w:type="dxa"/>
-          </w:tcPr>
-          <w:p>
-            <w:pPr>
-              <w:rPr>
-                <w:lang w:val="nl-BE"/>
-              </w:rPr>
-            </w:pPr>
-          </w:p>
-        </w:tc>
-      </w:tr>
-      <w:tr>
-        <w:tc>
-          <w:tcPr>
-            <w:tcW w:w="3145" w:type="dxa"/>
-          </w:tcPr>
-          <w:p>
-            <w:pPr>
-              <w:rPr>
-                <w:lang w:val="nl-BE"/>
-              </w:rPr>
-            </w:pPr>
-          </w:p>
-        </w:tc>
-        <w:tc>
-          <w:tcPr>
-            <w:tcW w:w="5871" w:type="dxa"/>
-          </w:tcPr>
-          <w:p>
-            <w:pPr>
-              <w:rPr>
-                <w:lang w:val="nl-BE"/>
-              </w:rPr>
-            </w:pPr>
+              <w:t>Gebruiker kan een reactie op een tweet verwijderen</w:t>
+            </w:r>
           </w:p>
         </w:tc>
       </w:tr>
     </w:tbl>
+    <w:p/>
+    <w:p/>
+    <w:p/>
+    <w:p/>
+    <w:p/>
+    <w:p/>
+    <w:tbl>
+      <w:tblPr>
+        <w:tblStyle w:val="TableGrid"/>
+        <w:tblW w:w="0" w:type="auto"/>
+        <w:tblLook w:val="04A0" w:firstRow="1" w:lastRow="0" w:firstColumn="1" w:lastColumn="0" w:noHBand="0" w:noVBand="1"/>
+      </w:tblPr>
+      <w:tblGrid>
+        <w:gridCol w:w="2155"/>
+        <w:gridCol w:w="6861"/>
+      </w:tblGrid>
+      <w:tr>
+        <w:tc>
+          <w:tcPr>
+            <w:tcW w:w="2155" w:type="dxa"/>
+          </w:tcPr>
+          <w:p>
+            <w:pPr>
+              <w:rPr>
+                <w:lang w:val="nl-BE"/>
+              </w:rPr>
+            </w:pPr>
+            <w:r>
+              <w:rPr>
+                <w:lang w:val="nl-BE"/>
+              </w:rPr>
+              <w:t>User story nummer</w:t>
+            </w:r>
+          </w:p>
+        </w:tc>
+        <w:tc>
+          <w:tcPr>
+            <w:tcW w:w="6861" w:type="dxa"/>
+          </w:tcPr>
+          <w:p>
+            <w:pPr>
+              <w:rPr>
+                <w:lang w:val="nl-BE"/>
+              </w:rPr>
+            </w:pPr>
+            <w:r>
+              <w:rPr>
+                <w:lang w:val="nl-BE"/>
+              </w:rPr>
+              <w:t>US</w:t>
+            </w:r>
+          </w:p>
+        </w:tc>
+      </w:tr>
+      <w:tr>
+        <w:tc>
+          <w:tcPr>
+            <w:tcW w:w="2155" w:type="dxa"/>
+          </w:tcPr>
+          <w:p>
+            <w:pPr>
+              <w:rPr>
+                <w:lang w:val="nl-BE"/>
+              </w:rPr>
+            </w:pPr>
+          </w:p>
+        </w:tc>
+        <w:tc>
+          <w:tcPr>
+            <w:tcW w:w="6861" w:type="dxa"/>
+          </w:tcPr>
+          <w:p>
+            <w:pPr>
+              <w:rPr>
+                <w:lang w:val="nl-BE"/>
+              </w:rPr>
+            </w:pPr>
+            <w:r>
+              <w:rPr>
+                <w:lang w:val="nl-BE"/>
+              </w:rPr>
+              <w:t>Als een gebruiker moet ik een tweet kunnen versturen</w:t>
+            </w:r>
+          </w:p>
+        </w:tc>
+      </w:tr>
+      <w:tr>
+        <w:tc>
+          <w:tcPr>
+            <w:tcW w:w="2155" w:type="dxa"/>
+          </w:tcPr>
+          <w:p>
+            <w:pPr>
+              <w:rPr>
+                <w:lang w:val="nl-BE"/>
+              </w:rPr>
+            </w:pPr>
+          </w:p>
+        </w:tc>
+        <w:tc>
+          <w:tcPr>
+            <w:tcW w:w="6861" w:type="dxa"/>
+          </w:tcPr>
+          <w:p>
+            <w:pPr>
+              <w:rPr>
+                <w:lang w:val="nl-BE"/>
+              </w:rPr>
+            </w:pPr>
+            <w:r>
+              <w:rPr>
+                <w:lang w:val="nl-BE"/>
+              </w:rPr>
+              <w:t>Als een gebruiker moet ik een tweet kunnen verwijderen</w:t>
+            </w:r>
+          </w:p>
+        </w:tc>
+      </w:tr>
+      <w:tr>
+        <w:tc>
+          <w:tcPr>
+            <w:tcW w:w="2155" w:type="dxa"/>
+          </w:tcPr>
+          <w:p>
+            <w:pPr>
+              <w:rPr>
+                <w:lang w:val="nl-BE"/>
+              </w:rPr>
+            </w:pPr>
+          </w:p>
+        </w:tc>
+        <w:tc>
+          <w:tcPr>
+            <w:tcW w:w="6861" w:type="dxa"/>
+          </w:tcPr>
+          <w:p>
+            <w:pPr>
+              <w:rPr>
+                <w:lang w:val="nl-BE"/>
+              </w:rPr>
+            </w:pPr>
+            <w:r>
+              <w:rPr>
+                <w:lang w:val="nl-BE"/>
+              </w:rPr>
+              <w:t>Als een gebruiker moet ik een tweet kunnen liken</w:t>
+            </w:r>
+          </w:p>
+        </w:tc>
+      </w:tr>
+      <w:tr>
+        <w:tc>
+          <w:tcPr>
+            <w:tcW w:w="2155" w:type="dxa"/>
+          </w:tcPr>
+          <w:p>
+            <w:pPr>
+              <w:rPr>
+                <w:lang w:val="nl-BE"/>
+              </w:rPr>
+            </w:pPr>
+          </w:p>
+        </w:tc>
+        <w:tc>
+          <w:tcPr>
+            <w:tcW w:w="6861" w:type="dxa"/>
+          </w:tcPr>
+          <w:p>
+            <w:pPr>
+              <w:rPr>
+                <w:lang w:val="nl-BE"/>
+              </w:rPr>
+            </w:pPr>
+            <w:r>
+              <w:rPr>
+                <w:lang w:val="nl-BE"/>
+              </w:rPr>
+              <w:t>Als een gebruiker moet ik een tweet kunnen unliken</w:t>
+            </w:r>
+          </w:p>
+        </w:tc>
+      </w:tr>
+      <w:tr>
+        <w:tc>
+          <w:tcPr>
+            <w:tcW w:w="2155" w:type="dxa"/>
+          </w:tcPr>
+          <w:p>
+            <w:pPr>
+              <w:rPr>
+                <w:lang w:val="nl-BE"/>
+              </w:rPr>
+            </w:pPr>
+          </w:p>
+        </w:tc>
+        <w:tc>
+          <w:tcPr>
+            <w:tcW w:w="6861" w:type="dxa"/>
+          </w:tcPr>
+          <w:p>
+            <w:pPr>
+              <w:rPr>
+                <w:lang w:val="nl-BE"/>
+              </w:rPr>
+            </w:pPr>
+            <w:r>
+              <w:rPr>
+                <w:lang w:val="nl-BE"/>
+              </w:rPr>
+              <w:t>Als een gebruiker moet ik kunnen reageren op een tweet</w:t>
+            </w:r>
+          </w:p>
+        </w:tc>
+      </w:tr>
+      <w:tr>
+        <w:tc>
+          <w:tcPr>
+            <w:tcW w:w="2155" w:type="dxa"/>
+          </w:tcPr>
+          <w:p>
+            <w:pPr>
+              <w:rPr>
+                <w:lang w:val="nl-BE"/>
+              </w:rPr>
+            </w:pPr>
+          </w:p>
+        </w:tc>
+        <w:tc>
+          <w:tcPr>
+            <w:tcW w:w="6861" w:type="dxa"/>
+          </w:tcPr>
+          <w:p>
+            <w:pPr>
+              <w:rPr>
+                <w:lang w:val="nl-BE"/>
+              </w:rPr>
+            </w:pPr>
+            <w:r>
+              <w:rPr>
+                <w:lang w:val="nl-BE"/>
+              </w:rPr>
+              <w:t>Als een gebruiker moet ik een reactie op een tweet kunnen verwijderen</w:t>
+            </w:r>
+          </w:p>
+        </w:tc>
+      </w:tr>
+      <w:tr>
+        <w:tc>
+          <w:tcPr>
+            <w:tcW w:w="2155" w:type="dxa"/>
+          </w:tcPr>
+          <w:p>
+            <w:pPr>
+              <w:rPr>
+                <w:lang w:val="nl-BE"/>
+              </w:rPr>
+            </w:pPr>
+          </w:p>
+        </w:tc>
+        <w:tc>
+          <w:tcPr>
+            <w:tcW w:w="6861" w:type="dxa"/>
+          </w:tcPr>
+          <w:p>
+            <w:pPr>
+              <w:rPr>
+                <w:lang w:val="nl-BE"/>
+              </w:rPr>
+            </w:pPr>
+            <w:r>
+              <w:rPr>
+                <w:lang w:val="nl-BE"/>
+              </w:rPr>
+              <w:t>Als een gebruiker moet ik kunnen zoeken naar tweets</w:t>
+            </w:r>
+          </w:p>
+        </w:tc>
+      </w:tr>
+      <w:tr>
+        <w:tc>
+          <w:tcPr>
+            <w:tcW w:w="2155" w:type="dxa"/>
+          </w:tcPr>
+          <w:p>
+            <w:pPr>
+              <w:rPr>
+                <w:lang w:val="nl-BE"/>
+              </w:rPr>
+            </w:pPr>
+          </w:p>
+        </w:tc>
+        <w:tc>
+          <w:tcPr>
+            <w:tcW w:w="6861" w:type="dxa"/>
+          </w:tcPr>
+          <w:p>
+            <w:pPr>
+              <w:rPr>
+                <w:lang w:val="nl-BE"/>
+              </w:rPr>
+            </w:pPr>
+            <w:r>
+              <w:rPr>
+                <w:lang w:val="nl-BE"/>
+              </w:rPr>
+              <w:t>Als een gebruiker moet ik tweets kunnen inzien van andere gebruikers die ik volg</w:t>
+            </w:r>
+          </w:p>
+        </w:tc>
+      </w:tr>
+      <w:tr>
+        <w:tc>
+          <w:tcPr>
+            <w:tcW w:w="2155" w:type="dxa"/>
+          </w:tcPr>
+          <w:p>
+            <w:pPr>
+              <w:rPr>
+                <w:lang w:val="nl-BE"/>
+              </w:rPr>
+            </w:pPr>
+          </w:p>
+        </w:tc>
+        <w:tc>
+          <w:tcPr>
+            <w:tcW w:w="6861" w:type="dxa"/>
+          </w:tcPr>
+          <w:p>
+            <w:pPr>
+              <w:rPr>
+                <w:lang w:val="nl-BE"/>
+              </w:rPr>
+            </w:pPr>
+            <w:r>
+              <w:rPr>
+                <w:lang w:val="nl-BE"/>
+              </w:rPr>
+              <w:t>Als een gebruiker moet ik een andere gebruiker kunnen volgen</w:t>
+            </w:r>
+          </w:p>
+        </w:tc>
+      </w:tr>
+      <w:tr>
+        <w:tc>
+          <w:tcPr>
+            <w:tcW w:w="2155" w:type="dxa"/>
+          </w:tcPr>
+          <w:p>
+            <w:pPr>
+              <w:rPr>
+                <w:lang w:val="nl-BE"/>
+              </w:rPr>
+            </w:pPr>
+          </w:p>
+        </w:tc>
+        <w:tc>
+          <w:tcPr>
+            <w:tcW w:w="6861" w:type="dxa"/>
+          </w:tcPr>
+          <w:p>
+            <w:pPr>
+              <w:rPr>
+                <w:lang w:val="nl-BE"/>
+              </w:rPr>
+            </w:pPr>
+            <w:r>
+              <w:rPr>
+                <w:lang w:val="nl-BE"/>
+              </w:rPr>
+              <w:t>Als een gebruiker moet ik een andere gebruiker kunnen ontvolgen</w:t>
+            </w:r>
+          </w:p>
+        </w:tc>
+      </w:tr>
+      <w:tr>
+        <w:tc>
+          <w:tcPr>
+            <w:tcW w:w="2155" w:type="dxa"/>
+          </w:tcPr>
+          <w:p>
+            <w:pPr>
+              <w:rPr>
+                <w:lang w:val="nl-BE"/>
+              </w:rPr>
+            </w:pPr>
+          </w:p>
+        </w:tc>
+        <w:tc>
+          <w:tcPr>
+            <w:tcW w:w="6861" w:type="dxa"/>
+          </w:tcPr>
+          <w:p>
+            <w:pPr>
+              <w:rPr>
+                <w:lang w:val="nl-BE"/>
+              </w:rPr>
+            </w:pPr>
+            <w:r>
+              <w:rPr>
+                <w:lang w:val="nl-BE"/>
+              </w:rPr>
+              <w:t>Als een gebruiker moet ik kunnen inzien welke andere gebruikers mij hebben getagd in een bericht</w:t>
+            </w:r>
+          </w:p>
+        </w:tc>
+      </w:tr>
+      <w:tr>
+        <w:tc>
+          <w:tcPr>
+            <w:tcW w:w="2155" w:type="dxa"/>
+          </w:tcPr>
+          <w:p>
+            <w:pPr>
+              <w:rPr>
+                <w:lang w:val="nl-BE"/>
+              </w:rPr>
+            </w:pPr>
+          </w:p>
+        </w:tc>
+        <w:tc>
+          <w:tcPr>
+            <w:tcW w:w="6861" w:type="dxa"/>
+          </w:tcPr>
+          <w:p>
+            <w:pPr>
+              <w:rPr>
+                <w:lang w:val="nl-BE"/>
+              </w:rPr>
+            </w:pPr>
+            <w:r>
+              <w:rPr>
+                <w:lang w:val="nl-BE"/>
+              </w:rPr>
+              <w:t>Als een gebruiker moet ik kunnen inloggen</w:t>
+            </w:r>
+          </w:p>
+        </w:tc>
+      </w:tr>
+      <w:tr>
+        <w:tc>
+          <w:tcPr>
+            <w:tcW w:w="2155" w:type="dxa"/>
+          </w:tcPr>
+          <w:p>
+            <w:pPr>
+              <w:rPr>
+                <w:lang w:val="nl-BE"/>
+              </w:rPr>
+            </w:pPr>
+          </w:p>
+        </w:tc>
+        <w:tc>
+          <w:tcPr>
+            <w:tcW w:w="6861" w:type="dxa"/>
+          </w:tcPr>
+          <w:p>
+            <w:pPr>
+              <w:rPr>
+                <w:lang w:val="nl-BE"/>
+              </w:rPr>
+            </w:pPr>
+            <w:r>
+              <w:rPr>
+                <w:lang w:val="nl-BE"/>
+              </w:rPr>
+              <w:t>Als een gebruiker moet ik kunnen uitloggen</w:t>
+            </w:r>
+          </w:p>
+        </w:tc>
+      </w:tr>
+      <w:tr>
+        <w:tc>
+          <w:tcPr>
+            <w:tcW w:w="2155" w:type="dxa"/>
+          </w:tcPr>
+          <w:p>
+            <w:pPr>
+              <w:rPr>
+                <w:lang w:val="nl-BE"/>
+              </w:rPr>
+            </w:pPr>
+          </w:p>
+        </w:tc>
+        <w:tc>
+          <w:tcPr>
+            <w:tcW w:w="6861" w:type="dxa"/>
+          </w:tcPr>
+          <w:p>
+            <w:pPr>
+              <w:rPr>
+                <w:lang w:val="nl-BE"/>
+              </w:rPr>
+            </w:pPr>
+            <w:r>
+              <w:rPr>
+                <w:lang w:val="nl-BE"/>
+              </w:rPr>
+              <w:t>Als een gebruiker moet ik mijn profiel kunnen aanpassen</w:t>
+            </w:r>
+          </w:p>
+        </w:tc>
+      </w:tr>
+      <w:tr>
+        <w:tc>
+          <w:tcPr>
+            <w:tcW w:w="2155" w:type="dxa"/>
+          </w:tcPr>
+          <w:p>
+            <w:pPr>
+              <w:rPr>
+                <w:lang w:val="nl-BE"/>
+              </w:rPr>
+            </w:pPr>
+          </w:p>
+        </w:tc>
+        <w:tc>
+          <w:tcPr>
+            <w:tcW w:w="6861" w:type="dxa"/>
+          </w:tcPr>
+          <w:p>
+            <w:pPr>
+              <w:rPr>
+                <w:lang w:val="nl-BE"/>
+              </w:rPr>
+            </w:pPr>
+            <w:r>
+              <w:rPr>
+                <w:lang w:val="nl-BE"/>
+              </w:rPr>
+              <w:t>Als een gebruiker moet ik mijn profiel kunnen inzien</w:t>
+            </w:r>
+          </w:p>
+        </w:tc>
+      </w:tr>
+      <w:tr>
+        <w:tc>
+          <w:tcPr>
+            <w:tcW w:w="2155" w:type="dxa"/>
+          </w:tcPr>
+          <w:p>
+            <w:pPr>
+              <w:rPr>
+                <w:lang w:val="nl-BE"/>
+              </w:rPr>
+            </w:pPr>
+          </w:p>
+        </w:tc>
+        <w:tc>
+          <w:tcPr>
+            <w:tcW w:w="6861" w:type="dxa"/>
+          </w:tcPr>
+          <w:p>
+            <w:pPr>
+              <w:rPr>
+                <w:lang w:val="nl-BE"/>
+              </w:rPr>
+            </w:pPr>
+            <w:r>
+              <w:rPr>
+                <w:lang w:val="nl-BE"/>
+              </w:rPr>
+              <w:t>Als een gebruiker moet ik een nieuwe account kunnen aanmaken</w:t>
+            </w:r>
+          </w:p>
+        </w:tc>
+      </w:tr>
+      <w:tr>
+        <w:tc>
+          <w:tcPr>
+            <w:tcW w:w="2155" w:type="dxa"/>
+          </w:tcPr>
+          <w:p>
+            <w:pPr>
+              <w:rPr>
+                <w:lang w:val="nl-BE"/>
+              </w:rPr>
+            </w:pPr>
+          </w:p>
+        </w:tc>
+        <w:tc>
+          <w:tcPr>
+            <w:tcW w:w="6861" w:type="dxa"/>
+          </w:tcPr>
+          <w:p>
+            <w:pPr>
+              <w:rPr>
+                <w:lang w:val="nl-BE"/>
+              </w:rPr>
+            </w:pPr>
+            <w:r>
+              <w:rPr>
+                <w:lang w:val="nl-BE"/>
+              </w:rPr>
+              <w:t>Als gebruiker moet ik een persoonlijk bericht naar een andere gebruiker kunnen sturen</w:t>
+            </w:r>
+          </w:p>
+        </w:tc>
+      </w:tr>
+      <w:tr>
+        <w:tc>
+          <w:tcPr>
+            <w:tcW w:w="2155" w:type="dxa"/>
+          </w:tcPr>
+          <w:p>
+            <w:pPr>
+              <w:rPr>
+                <w:lang w:val="nl-BE"/>
+              </w:rPr>
+            </w:pPr>
+          </w:p>
+        </w:tc>
+        <w:tc>
+          <w:tcPr>
+            <w:tcW w:w="6861" w:type="dxa"/>
+          </w:tcPr>
+          <w:p>
+            <w:pPr>
+              <w:rPr>
+                <w:lang w:val="nl-BE"/>
+              </w:rPr>
+            </w:pPr>
+            <w:r>
+              <w:rPr>
+                <w:lang w:val="nl-BE"/>
+              </w:rPr>
+              <w:t>Als een gebruiker moet ik mijn volgers kunnen inzien</w:t>
+            </w:r>
+          </w:p>
+        </w:tc>
+      </w:tr>
+      <w:tr>
+        <w:tc>
+          <w:tcPr>
+            <w:tcW w:w="2155" w:type="dxa"/>
+          </w:tcPr>
+          <w:p>
+            <w:pPr>
+              <w:rPr>
+                <w:lang w:val="nl-BE"/>
+              </w:rPr>
+            </w:pPr>
+          </w:p>
+        </w:tc>
+        <w:tc>
+          <w:tcPr>
+            <w:tcW w:w="6861" w:type="dxa"/>
+          </w:tcPr>
+          <w:p>
+            <w:pPr>
+              <w:rPr>
+                <w:lang w:val="nl-BE"/>
+              </w:rPr>
+            </w:pPr>
+            <w:r>
+              <w:rPr>
+                <w:lang w:val="nl-BE"/>
+              </w:rPr>
+              <w:t>Als een gebruiker moet ik mijn volgend kunnen inzien</w:t>
+            </w:r>
+          </w:p>
+        </w:tc>
+      </w:tr>
+      <w:tr>
+        <w:tc>
+          <w:tcPr>
+            <w:tcW w:w="2155" w:type="dxa"/>
+          </w:tcPr>
+          <w:p>
+            <w:pPr>
+              <w:rPr>
+                <w:lang w:val="nl-BE"/>
+              </w:rPr>
+            </w:pPr>
+          </w:p>
+        </w:tc>
+        <w:tc>
+          <w:tcPr>
+            <w:tcW w:w="6861" w:type="dxa"/>
+          </w:tcPr>
+          <w:p>
+            <w:pPr>
+              <w:rPr>
+                <w:lang w:val="nl-BE"/>
+              </w:rPr>
+            </w:pPr>
+            <w:r>
+              <w:rPr>
+                <w:lang w:val="nl-BE"/>
+              </w:rPr>
+              <w:t>Als een gebruiker moet ik kunnen zoeken naar tweets</w:t>
+            </w:r>
+          </w:p>
+        </w:tc>
+      </w:tr>
+      <w:tr>
+        <w:tc>
+          <w:tcPr>
+            <w:tcW w:w="2155" w:type="dxa"/>
+          </w:tcPr>
+          <w:p>
+            <w:pPr>
+              <w:rPr>
+                <w:lang w:val="nl-BE"/>
+              </w:rPr>
+            </w:pPr>
+          </w:p>
+        </w:tc>
+        <w:tc>
+          <w:tcPr>
+            <w:tcW w:w="6861" w:type="dxa"/>
+          </w:tcPr>
+          <w:p>
+            <w:pPr>
+              <w:rPr>
+                <w:lang w:val="nl-BE"/>
+              </w:rPr>
+            </w:pPr>
+            <w:r>
+              <w:rPr>
+                <w:lang w:val="nl-BE"/>
+              </w:rPr>
+              <w:t>Als een gebruiker moet ik tweets kunnen inzien van andere gebruikers die ik volg</w:t>
+            </w:r>
+          </w:p>
+        </w:tc>
+      </w:tr>
+      <w:tr>
+        <w:tc>
+          <w:tcPr>
+            <w:tcW w:w="2155" w:type="dxa"/>
+          </w:tcPr>
+          <w:p>
+            <w:pPr>
+              <w:rPr>
+                <w:lang w:val="nl-BE"/>
+              </w:rPr>
+            </w:pPr>
+          </w:p>
+        </w:tc>
+        <w:tc>
+          <w:tcPr>
+            <w:tcW w:w="6861" w:type="dxa"/>
+          </w:tcPr>
+          <w:p>
+            <w:pPr>
+              <w:rPr>
+                <w:lang w:val="nl-BE"/>
+              </w:rPr>
+            </w:pPr>
+            <w:r>
+              <w:rPr>
+                <w:lang w:val="nl-BE"/>
+              </w:rPr>
+              <w:t>Als een gebruiker moet ik een andere gebruiker kunnen volgen</w:t>
+            </w:r>
+          </w:p>
+        </w:tc>
+      </w:tr>
+    </w:tbl>
+    <w:p>
+      <w:pPr>
+        <w:rPr>
+          <w:lang w:val="nl-BE"/>
+        </w:rPr>
+      </w:pPr>
+    </w:p>
+    <w:p/>
+    <w:p/>
+    <w:p/>
+    <w:p/>
     <w:p/>
     <w:tbl>
       <w:tblPr>
@@ -937,13 +1823,7 @@
               <w:rPr>
                 <w:lang w:val="en-US"/>
               </w:rPr>
-              <w:t>NFR</w:t>
-            </w:r>
-            <w:r>
-              <w:rPr>
-                <w:lang w:val="en-US"/>
-              </w:rPr>
-              <w:t>2</w:t>
+              <w:t>NFR2</w:t>
             </w:r>
           </w:p>
         </w:tc>
@@ -975,13 +1855,7 @@
               <w:rPr>
                 <w:lang w:val="en-US"/>
               </w:rPr>
-              <w:t>NFR</w:t>
-            </w:r>
-            <w:r>
-              <w:rPr>
-                <w:lang w:val="en-US"/>
-              </w:rPr>
-              <w:t>3</w:t>
+              <w:t>NFR3</w:t>
             </w:r>
           </w:p>
         </w:tc>
@@ -1013,13 +1887,7 @@
               <w:rPr>
                 <w:lang w:val="en-US"/>
               </w:rPr>
-              <w:t>NFR</w:t>
-            </w:r>
-            <w:r>
-              <w:rPr>
-                <w:lang w:val="en-US"/>
-              </w:rPr>
-              <w:t>4</w:t>
+              <w:t>NFR4</w:t>
             </w:r>
           </w:p>
         </w:tc>
@@ -1051,13 +1919,7 @@
               <w:rPr>
                 <w:lang w:val="en-US"/>
               </w:rPr>
-              <w:t>NFR</w:t>
-            </w:r>
-            <w:r>
-              <w:rPr>
-                <w:lang w:val="en-US"/>
-              </w:rPr>
-              <w:t>5</w:t>
+              <w:t>NFR5</w:t>
             </w:r>
           </w:p>
         </w:tc>
@@ -1089,13 +1951,7 @@
               <w:rPr>
                 <w:lang w:val="en-US"/>
               </w:rPr>
-              <w:t>NFR</w:t>
-            </w:r>
-            <w:r>
-              <w:rPr>
-                <w:lang w:val="en-US"/>
-              </w:rPr>
-              <w:t>6</w:t>
+              <w:t>NFR6</w:t>
             </w:r>
           </w:p>
         </w:tc>
@@ -1180,13 +2036,7 @@
               <w:rPr>
                 <w:lang w:val="en-US"/>
               </w:rPr>
-              <w:t>NFR</w:t>
-            </w:r>
-            <w:r>
-              <w:rPr>
-                <w:lang w:val="en-US"/>
-              </w:rPr>
-              <w:t>7</w:t>
+              <w:t>NFR7</w:t>
             </w:r>
           </w:p>
         </w:tc>
@@ -1199,55 +2049,12 @@
       </w:tr>
     </w:tbl>
     <w:p/>
-    <w:p>
-      <w:pPr>
-        <w:rPr>
-          <w:rStyle w:val="eop"/>
-          <w:rFonts w:ascii="Calibri" w:hAnsi="Calibri" w:cs="Calibri"/>
-          <w:color w:val="000000"/>
-          <w:shd w:val="clear" w:color="auto" w:fill="FFFFFF"/>
-        </w:rPr>
-      </w:pPr>
-      <w:r>
-        <w:rPr>
-          <w:rStyle w:val="normaltextrun"/>
-          <w:rFonts w:ascii="Calibri" w:hAnsi="Calibri" w:cs="Calibri"/>
-          <w:color w:val="000000"/>
-          <w:shd w:val="clear" w:color="auto" w:fill="FFFFFF"/>
-          <w:lang w:val="en-US"/>
-        </w:rPr>
-        <w:t xml:space="preserve">The system must follow the GDPR privacy </w:t>
-      </w:r>
-      <w:r>
-        <w:rPr>
-          <w:rStyle w:val="normaltextrun"/>
-          <w:rFonts w:ascii="Calibri" w:hAnsi="Calibri" w:cs="Calibri"/>
-          <w:color w:val="000000"/>
-          <w:shd w:val="clear" w:color="auto" w:fill="FFFFFF"/>
-          <w:lang w:val="en-US"/>
-        </w:rPr>
-        <w:t>rules.</w:t>
-      </w:r>
-      <w:r>
-        <w:rPr>
-          <w:rStyle w:val="eop"/>
-          <w:rFonts w:ascii="Calibri" w:hAnsi="Calibri" w:cs="Calibri"/>
-          <w:color w:val="000000"/>
-          <w:shd w:val="clear" w:color="auto" w:fill="FFFFFF"/>
-        </w:rPr>
-        <w:t> </w:t>
-      </w:r>
-    </w:p>
-    <w:p>
-      <w:pPr>
-        <w:rPr>
-          <w:rStyle w:val="eop"/>
-          <w:rFonts w:ascii="Calibri" w:hAnsi="Calibri" w:cs="Calibri"/>
-          <w:color w:val="000000"/>
-          <w:shd w:val="clear" w:color="auto" w:fill="FFFFFF"/>
-        </w:rPr>
-      </w:pPr>
-    </w:p>
+    <w:p/>
+    <w:p/>
+    <w:p/>
+    <w:p/>
+    <w:p/>
+    <w:p/>
     <w:p>
       <w:pPr>
         <w:rPr>
@@ -1266,257 +2073,7 @@
           <w:shd w:val="clear" w:color="auto" w:fill="FFFFFF"/>
           <w:lang w:val="nl-BE"/>
         </w:rPr>
-        <w:t xml:space="preserve">Het systeem moet </w:t>
-      </w:r>
-      <w:r>
-        <w:rPr>
-          <w:rStyle w:val="eop"/>
-          <w:rFonts w:ascii="Calibri" w:hAnsi="Calibri" w:cs="Calibri"/>
-          <w:color w:val="000000"/>
-          <w:shd w:val="clear" w:color="auto" w:fill="FFFFFF"/>
-          <w:lang w:val="nl-BE"/>
-        </w:rPr>
-        <w:t>schaalbaar</w:t>
-      </w:r>
-      <w:r>
-        <w:rPr>
-          <w:rStyle w:val="eop"/>
-          <w:rFonts w:ascii="Calibri" w:hAnsi="Calibri" w:cs="Calibri"/>
-          <w:color w:val="000000"/>
-          <w:shd w:val="clear" w:color="auto" w:fill="FFFFFF"/>
-          <w:lang w:val="nl-BE"/>
-        </w:rPr>
-        <w:t xml:space="preserve"> </w:t>
-      </w:r>
-      <w:r>
-        <w:rPr>
-          <w:rStyle w:val="eop"/>
-          <w:rFonts w:ascii="Calibri" w:hAnsi="Calibri" w:cs="Calibri"/>
-          <w:color w:val="000000"/>
-          <w:shd w:val="clear" w:color="auto" w:fill="FFFFFF"/>
-          <w:lang w:val="nl-BE"/>
-        </w:rPr>
-        <w:t>zijn tot ongeveer 100.000 mensen</w:t>
-      </w:r>
-    </w:p>
-    <w:p>
-      <w:pPr>
-        <w:rPr>
-          <w:rStyle w:val="eop"/>
-          <w:rFonts w:ascii="Calibri" w:hAnsi="Calibri" w:cs="Calibri"/>
-          <w:color w:val="000000"/>
-          <w:shd w:val="clear" w:color="auto" w:fill="FFFFFF"/>
-          <w:lang w:val="nl-BE"/>
-        </w:rPr>
-      </w:pPr>
-      <w:r>
-        <w:rPr>
-          <w:rStyle w:val="eop"/>
-          <w:rFonts w:ascii="Calibri" w:hAnsi="Calibri" w:cs="Calibri"/>
-          <w:color w:val="000000"/>
-          <w:shd w:val="clear" w:color="auto" w:fill="FFFFFF"/>
-          <w:lang w:val="nl-BE"/>
-        </w:rPr>
-        <w:tab/>
-        <w:t>Het systeem wordt getest tot ongeveer 10.000 mensen.</w:t>
-      </w:r>
-    </w:p>
-    <w:p>
-      <w:pPr>
-        <w:rPr>
-          <w:rStyle w:val="eop"/>
-          <w:rFonts w:ascii="Calibri" w:hAnsi="Calibri" w:cs="Calibri"/>
-          <w:color w:val="000000"/>
-          <w:shd w:val="clear" w:color="auto" w:fill="FFFFFF"/>
-          <w:lang w:val="nl-BE"/>
-        </w:rPr>
-      </w:pPr>
-      <w:r>
-        <w:rPr>
-          <w:rStyle w:val="eop"/>
-          <w:rFonts w:ascii="Calibri" w:hAnsi="Calibri" w:cs="Calibri"/>
-          <w:color w:val="000000"/>
-          <w:shd w:val="clear" w:color="auto" w:fill="FFFFFF"/>
-          <w:lang w:val="nl-BE"/>
-        </w:rPr>
-        <w:t>Het systeem moet voldoen a</w:t>
-      </w:r>
-      <w:r>
-        <w:rPr>
-          <w:rStyle w:val="eop"/>
-          <w:rFonts w:ascii="Calibri" w:hAnsi="Calibri" w:cs="Calibri"/>
-          <w:color w:val="000000"/>
-          <w:shd w:val="clear" w:color="auto" w:fill="FFFFFF"/>
-          <w:lang w:val="nl-BE"/>
-        </w:rPr>
-        <w:t>an de GDPR-privacy regels</w:t>
-      </w:r>
-    </w:p>
-    <w:p>
-      <w:pPr>
-        <w:rPr>
-          <w:rStyle w:val="eop"/>
-          <w:rFonts w:ascii="Calibri" w:hAnsi="Calibri" w:cs="Calibri"/>
-          <w:color w:val="000000"/>
-          <w:shd w:val="clear" w:color="auto" w:fill="FFFFFF"/>
-          <w:lang w:val="nl-BE"/>
-        </w:rPr>
-      </w:pPr>
-      <w:r>
-        <w:rPr>
-          <w:rStyle w:val="eop"/>
-          <w:rFonts w:ascii="Calibri" w:hAnsi="Calibri" w:cs="Calibri"/>
-          <w:color w:val="000000"/>
-          <w:shd w:val="clear" w:color="auto" w:fill="FFFFFF"/>
-          <w:lang w:val="nl-BE"/>
-        </w:rPr>
-        <w:t>Het systeem moet binnen 0.5 seconden reageren onder lage werklading</w:t>
-      </w:r>
-    </w:p>
-    <w:p>
-      <w:pPr>
-        <w:rPr>
-          <w:rStyle w:val="eop"/>
-          <w:rFonts w:ascii="Calibri" w:hAnsi="Calibri" w:cs="Calibri"/>
-          <w:color w:val="000000"/>
-          <w:shd w:val="clear" w:color="auto" w:fill="FFFFFF"/>
-          <w:lang w:val="nl-BE"/>
-        </w:rPr>
-      </w:pPr>
-      <w:r>
-        <w:rPr>
-          <w:rStyle w:val="eop"/>
-          <w:rFonts w:ascii="Calibri" w:hAnsi="Calibri" w:cs="Calibri"/>
-          <w:color w:val="000000"/>
-          <w:shd w:val="clear" w:color="auto" w:fill="FFFFFF"/>
-          <w:lang w:val="nl-BE"/>
-        </w:rPr>
-        <w:t xml:space="preserve">Het systeem moet binnen </w:t>
-      </w:r>
-      <w:r>
-        <w:rPr>
-          <w:rStyle w:val="eop"/>
-          <w:rFonts w:ascii="Calibri" w:hAnsi="Calibri" w:cs="Calibri"/>
-          <w:color w:val="000000"/>
-          <w:shd w:val="clear" w:color="auto" w:fill="FFFFFF"/>
-          <w:lang w:val="nl-BE"/>
-        </w:rPr>
-        <w:t>1</w:t>
-      </w:r>
-      <w:r>
-        <w:rPr>
-          <w:rStyle w:val="eop"/>
-          <w:rFonts w:ascii="Calibri" w:hAnsi="Calibri" w:cs="Calibri"/>
-          <w:color w:val="000000"/>
-          <w:shd w:val="clear" w:color="auto" w:fill="FFFFFF"/>
-          <w:lang w:val="nl-BE"/>
-        </w:rPr>
-        <w:t xml:space="preserve"> seconden reageren onder </w:t>
-      </w:r>
-      <w:r>
-        <w:rPr>
-          <w:rStyle w:val="eop"/>
-          <w:rFonts w:ascii="Calibri" w:hAnsi="Calibri" w:cs="Calibri"/>
-          <w:color w:val="000000"/>
-          <w:shd w:val="clear" w:color="auto" w:fill="FFFFFF"/>
-          <w:lang w:val="nl-BE"/>
-        </w:rPr>
-        <w:t>hoge</w:t>
-      </w:r>
-      <w:r>
-        <w:rPr>
-          <w:rStyle w:val="eop"/>
-          <w:rFonts w:ascii="Calibri" w:hAnsi="Calibri" w:cs="Calibri"/>
-          <w:color w:val="000000"/>
-          <w:shd w:val="clear" w:color="auto" w:fill="FFFFFF"/>
-          <w:lang w:val="nl-BE"/>
-        </w:rPr>
-        <w:t xml:space="preserve"> werklading</w:t>
-      </w:r>
-    </w:p>
-    <w:p>
-      <w:pPr>
-        <w:rPr>
-          <w:rStyle w:val="eop"/>
-          <w:rFonts w:ascii="Calibri" w:hAnsi="Calibri" w:cs="Calibri"/>
-          <w:color w:val="000000"/>
-          <w:shd w:val="clear" w:color="auto" w:fill="FFFFFF"/>
-          <w:lang w:val="nl-BE"/>
-        </w:rPr>
-      </w:pPr>
-      <w:r>
-        <w:rPr>
-          <w:rStyle w:val="eop"/>
-          <w:rFonts w:ascii="Calibri" w:hAnsi="Calibri" w:cs="Calibri"/>
-          <w:color w:val="000000"/>
-          <w:shd w:val="clear" w:color="auto" w:fill="FFFFFF"/>
-          <w:lang w:val="nl-BE"/>
-        </w:rPr>
-        <w:t>Het systeem moet werken op de meest moderne browsers</w:t>
-      </w:r>
-    </w:p>
-    <w:p>
-      <w:pPr>
-        <w:rPr>
-          <w:rStyle w:val="eop"/>
-          <w:rFonts w:ascii="Calibri" w:hAnsi="Calibri" w:cs="Calibri"/>
-          <w:color w:val="000000"/>
-          <w:shd w:val="clear" w:color="auto" w:fill="FFFFFF"/>
-          <w:lang w:val="nl-BE"/>
-        </w:rPr>
-      </w:pPr>
-      <w:r>
-        <w:rPr>
-          <w:rStyle w:val="eop"/>
-          <w:rFonts w:ascii="Calibri" w:hAnsi="Calibri" w:cs="Calibri"/>
-          <w:color w:val="000000"/>
-          <w:shd w:val="clear" w:color="auto" w:fill="FFFFFF"/>
-          <w:lang w:val="nl-BE"/>
-        </w:rPr>
-        <w:t>H</w:t>
-      </w:r>
-      <w:r>
-        <w:rPr>
-          <w:rStyle w:val="eop"/>
-          <w:rFonts w:ascii="Calibri" w:hAnsi="Calibri" w:cs="Calibri"/>
-          <w:color w:val="000000"/>
-          <w:shd w:val="clear" w:color="auto" w:fill="FFFFFF"/>
-          <w:lang w:val="nl-BE"/>
-        </w:rPr>
-        <w:t xml:space="preserve">et design van de webapplicatie moet gebruiksvriendelijk zijn zodat de gebruiker </w:t>
-      </w:r>
-    </w:p>
-    <w:p>
-      <w:pPr>
-        <w:rPr>
-          <w:rStyle w:val="eop"/>
-          <w:rFonts w:ascii="Calibri" w:hAnsi="Calibri" w:cs="Calibri"/>
-          <w:color w:val="000000"/>
-          <w:shd w:val="clear" w:color="auto" w:fill="FFFFFF"/>
-          <w:lang w:val="nl-BE"/>
-        </w:rPr>
-      </w:pPr>
-      <w:proofErr w:type="gramStart"/>
-      <w:r>
-        <w:rPr>
-          <w:rStyle w:val="eop"/>
-          <w:rFonts w:ascii="Calibri" w:hAnsi="Calibri" w:cs="Calibri"/>
-          <w:color w:val="000000"/>
-          <w:shd w:val="clear" w:color="auto" w:fill="FFFFFF"/>
-          <w:lang w:val="nl-BE"/>
-        </w:rPr>
-        <w:t>geen</w:t>
-      </w:r>
-      <w:proofErr w:type="gramEnd"/>
-      <w:r>
-        <w:rPr>
-          <w:rStyle w:val="eop"/>
-          <w:rFonts w:ascii="Calibri" w:hAnsi="Calibri" w:cs="Calibri"/>
-          <w:color w:val="000000"/>
-          <w:shd w:val="clear" w:color="auto" w:fill="FFFFFF"/>
-          <w:lang w:val="nl-BE"/>
-        </w:rPr>
-        <w:t xml:space="preserve"> vragen heeft over het gebruik van de applicatie</w:t>
+        <w:t xml:space="preserve">Cloud </w:t>
       </w:r>
     </w:p>
     <w:p>
@@ -1567,6 +2124,9 @@
     <w:p/>
     <w:p>
       <w:r>
+        <w:rPr>
+          <w:noProof/>
+        </w:rPr>
         <w:drawing>
           <wp:inline distT="0" distB="0" distL="0" distR="0" wp14:anchorId="36E9437B" wp14:editId="55C9B8F0">
             <wp:extent cx="5731510" cy="4264025"/>
@@ -1606,6 +2166,9 @@
     </w:p>
     <w:p>
       <w:r>
+        <w:rPr>
+          <w:noProof/>
+        </w:rPr>
         <w:lastRenderedPageBreak/>
         <w:drawing>
           <wp:inline distT="0" distB="0" distL="0" distR="0" wp14:anchorId="4759F339" wp14:editId="021EE79B">
@@ -1647,6 +2210,9 @@
     <w:p/>
     <w:p>
       <w:r>
+        <w:rPr>
+          <w:noProof/>
+        </w:rPr>
         <w:lastRenderedPageBreak/>
         <w:drawing>
           <wp:inline distT="0" distB="0" distL="0" distR="0" wp14:anchorId="3CC8DBE9" wp14:editId="00A943D4">

</xml_diff>